<commit_message>
Added trainable embeddings to neural network models
</commit_message>
<xml_diff>
--- a/reports/Final report.docx
+++ b/reports/Final report.docx
@@ -7718,650 +7718,648 @@
         </w:rPr>
         <w:t>max_features</w:t>
       </w:r>
+      <w:proofErr w:type="spellEnd"/>
+      <w:r>
+        <w:rPr>
+          <w:rFonts w:eastAsia="Times New Roman" w:cstheme="minorHAnsi"/>
+          <w:color w:val="24292E"/>
+        </w:rPr>
+        <w:t xml:space="preserve">, from </w:t>
+      </w:r>
+      <w:r>
+        <w:rPr>
+          <w:rFonts w:eastAsia="Times New Roman" w:cstheme="minorHAnsi"/>
+          <w:color w:val="24292E"/>
+        </w:rPr>
+        <w:t>28981</w:t>
+      </w:r>
+      <w:r>
+        <w:rPr>
+          <w:rFonts w:eastAsia="Times New Roman" w:cstheme="minorHAnsi"/>
+          <w:color w:val="24292E"/>
+        </w:rPr>
+        <w:t xml:space="preserve"> to </w:t>
+      </w:r>
+      <w:r>
+        <w:rPr>
+          <w:rFonts w:eastAsia="Times New Roman" w:cstheme="minorHAnsi"/>
+          <w:color w:val="24292E"/>
+        </w:rPr>
+        <w:t>231850</w:t>
+      </w:r>
+      <w:r>
+        <w:rPr>
+          <w:rFonts w:eastAsia="Times New Roman" w:cstheme="minorHAnsi"/>
+          <w:color w:val="24292E"/>
+        </w:rPr>
+        <w:t xml:space="preserve"> </w:t>
+      </w:r>
+      <w:r>
+        <w:rPr>
+          <w:rFonts w:eastAsia="Times New Roman" w:cstheme="minorHAnsi"/>
+          <w:color w:val="24292E"/>
+        </w:rPr>
+        <w:t>in an even linear fashion</w:t>
+      </w:r>
+      <w:r>
+        <w:rPr>
+          <w:rFonts w:eastAsia="Times New Roman" w:cstheme="minorHAnsi"/>
+          <w:color w:val="24292E"/>
+        </w:rPr>
+        <w:t>. Corresponding to 12.5% to 100% of maximum number of terms (when no restriction).</w:t>
+      </w:r>
+      <w:r>
+        <w:rPr>
+          <w:rFonts w:eastAsia="Times New Roman" w:cstheme="minorHAnsi"/>
+          <w:color w:val="24292E"/>
+        </w:rPr>
+        <w:t xml:space="preserve"> As mentioned in section 3.1.1, it was determined that </w:t>
+      </w:r>
+      <w:proofErr w:type="spellStart"/>
+      <w:r>
+        <w:rPr>
+          <w:rFonts w:eastAsia="Times New Roman" w:cstheme="minorHAnsi"/>
+          <w:color w:val="24292E"/>
+        </w:rPr>
+        <w:t>max_featues</w:t>
+      </w:r>
+      <w:proofErr w:type="spellEnd"/>
+      <w:r>
+        <w:rPr>
+          <w:rFonts w:eastAsia="Times New Roman" w:cstheme="minorHAnsi"/>
+          <w:color w:val="24292E"/>
+        </w:rPr>
+        <w:t xml:space="preserve"> of </w:t>
+      </w:r>
+      <w:r>
+        <w:rPr>
+          <w:rFonts w:eastAsia="Times New Roman" w:cstheme="minorHAnsi"/>
+          <w:color w:val="24292E"/>
+        </w:rPr>
+        <w:t>231850</w:t>
+      </w:r>
+      <w:r>
+        <w:rPr>
+          <w:rFonts w:eastAsia="Times New Roman" w:cstheme="minorHAnsi"/>
+          <w:color w:val="24292E"/>
+        </w:rPr>
+        <w:t xml:space="preserve"> gave best results. This means no </w:t>
+      </w:r>
+      <w:proofErr w:type="spellStart"/>
+      <w:r>
+        <w:rPr>
+          <w:rFonts w:eastAsia="Times New Roman" w:cstheme="minorHAnsi"/>
+          <w:color w:val="24292E"/>
+        </w:rPr>
+        <w:t>addiontal</w:t>
+      </w:r>
+      <w:proofErr w:type="spellEnd"/>
+      <w:r>
+        <w:rPr>
+          <w:rFonts w:eastAsia="Times New Roman" w:cstheme="minorHAnsi"/>
+          <w:color w:val="24292E"/>
+        </w:rPr>
+        <w:t xml:space="preserve"> filtering.</w:t>
+      </w:r>
+    </w:p>
+    <w:p>
+      <w:pPr>
+        <w:spacing w:before="60" w:after="100" w:afterAutospacing="1" w:line="240" w:lineRule="auto"/>
+        <w:rPr>
+          <w:rFonts w:ascii="Segoe UI" w:eastAsia="Times New Roman" w:hAnsi="Segoe UI" w:cs="Segoe UI"/>
+          <w:b/>
+          <w:color w:val="24292E"/>
+          <w:sz w:val="24"/>
+          <w:szCs w:val="24"/>
+        </w:rPr>
+      </w:pPr>
+      <w:r>
+        <w:rPr>
+          <w:rFonts w:ascii="Segoe UI" w:eastAsia="Times New Roman" w:hAnsi="Segoe UI" w:cs="Segoe UI"/>
+          <w:b/>
+          <w:color w:val="24292E"/>
+          <w:sz w:val="24"/>
+          <w:szCs w:val="24"/>
+        </w:rPr>
+        <w:t>3</w:t>
+      </w:r>
+      <w:r>
+        <w:rPr>
+          <w:rFonts w:ascii="Segoe UI" w:eastAsia="Times New Roman" w:hAnsi="Segoe UI" w:cs="Segoe UI"/>
+          <w:b/>
+          <w:color w:val="24292E"/>
+          <w:sz w:val="24"/>
+          <w:szCs w:val="24"/>
+        </w:rPr>
+        <w:t>.</w:t>
+      </w:r>
+      <w:r>
+        <w:rPr>
+          <w:rFonts w:ascii="Segoe UI" w:eastAsia="Times New Roman" w:hAnsi="Segoe UI" w:cs="Segoe UI"/>
+          <w:b/>
+          <w:color w:val="24292E"/>
+          <w:sz w:val="24"/>
+          <w:szCs w:val="24"/>
+        </w:rPr>
+        <w:t>2</w:t>
+      </w:r>
+      <w:r>
+        <w:rPr>
+          <w:rFonts w:ascii="Segoe UI" w:eastAsia="Times New Roman" w:hAnsi="Segoe UI" w:cs="Segoe UI"/>
+          <w:b/>
+          <w:color w:val="24292E"/>
+          <w:sz w:val="24"/>
+          <w:szCs w:val="24"/>
+        </w:rPr>
+        <w:t>.2 – Decision Trees</w:t>
+      </w:r>
+    </w:p>
+    <w:p>
+      <w:pPr>
+        <w:spacing w:before="60" w:after="100" w:afterAutospacing="1" w:line="240" w:lineRule="auto"/>
+        <w:rPr>
+          <w:rFonts w:eastAsia="Times New Roman" w:cstheme="minorHAnsi"/>
+          <w:color w:val="24292E"/>
+        </w:rPr>
+      </w:pPr>
+      <w:r>
+        <w:rPr>
+          <w:rFonts w:eastAsia="Times New Roman" w:cstheme="minorHAnsi"/>
+          <w:color w:val="24292E"/>
+        </w:rPr>
+        <w:t xml:space="preserve">The decision tree models were also developed </w:t>
+      </w:r>
+      <w:r>
+        <w:rPr>
+          <w:rFonts w:eastAsia="Times New Roman" w:cstheme="minorHAnsi"/>
+          <w:color w:val="24292E"/>
+        </w:rPr>
+        <w:t xml:space="preserve">with the </w:t>
+      </w:r>
+      <w:proofErr w:type="spellStart"/>
+      <w:r>
+        <w:rPr>
+          <w:rFonts w:eastAsia="Times New Roman" w:cstheme="minorHAnsi"/>
+          <w:color w:val="24292E"/>
+        </w:rPr>
+        <w:t>sklearn</w:t>
+      </w:r>
+      <w:proofErr w:type="spellEnd"/>
+      <w:r>
+        <w:rPr>
+          <w:rFonts w:eastAsia="Times New Roman" w:cstheme="minorHAnsi"/>
+          <w:color w:val="24292E"/>
+        </w:rPr>
+        <w:t xml:space="preserve"> package</w:t>
+      </w:r>
+      <w:r>
+        <w:rPr>
+          <w:rFonts w:eastAsia="Times New Roman" w:cstheme="minorHAnsi"/>
+          <w:color w:val="24292E"/>
+        </w:rPr>
+        <w:t>.</w:t>
+      </w:r>
+      <w:r>
+        <w:rPr>
+          <w:rFonts w:eastAsia="Times New Roman" w:cstheme="minorHAnsi"/>
+          <w:color w:val="24292E"/>
+        </w:rPr>
+        <w:t xml:space="preserve"> For </w:t>
+      </w:r>
+      <w:r>
+        <w:rPr>
+          <w:rFonts w:eastAsia="Times New Roman" w:cstheme="minorHAnsi"/>
+          <w:color w:val="24292E"/>
+        </w:rPr>
+        <w:t xml:space="preserve">the models consisting of a </w:t>
+      </w:r>
+      <w:r>
+        <w:rPr>
+          <w:rFonts w:eastAsia="Times New Roman" w:cstheme="minorHAnsi"/>
+          <w:color w:val="24292E"/>
+        </w:rPr>
+        <w:t>single decision tree,</w:t>
+      </w:r>
+      <w:r>
+        <w:rPr>
+          <w:rFonts w:eastAsia="Times New Roman" w:cstheme="minorHAnsi"/>
+          <w:color w:val="24292E"/>
+        </w:rPr>
+        <w:t xml:space="preserve"> the </w:t>
+      </w:r>
+      <w:proofErr w:type="spellStart"/>
+      <w:r>
+        <w:rPr>
+          <w:rFonts w:eastAsia="Times New Roman" w:cstheme="minorHAnsi"/>
+          <w:color w:val="24292E"/>
+        </w:rPr>
+        <w:t>sklearn’s</w:t>
+      </w:r>
+      <w:proofErr w:type="spellEnd"/>
+      <w:r>
+        <w:rPr>
+          <w:rFonts w:eastAsia="Times New Roman" w:cstheme="minorHAnsi"/>
+          <w:color w:val="24292E"/>
+        </w:rPr>
+        <w:t xml:space="preserve"> </w:t>
+      </w:r>
+      <w:proofErr w:type="spellStart"/>
+      <w:r>
+        <w:rPr>
+          <w:rFonts w:eastAsia="Times New Roman" w:cstheme="minorHAnsi"/>
+          <w:color w:val="24292E"/>
+        </w:rPr>
+        <w:t>DecisionTreeClassifier</w:t>
+      </w:r>
+      <w:proofErr w:type="spellEnd"/>
+      <w:r>
+        <w:rPr>
+          <w:rFonts w:eastAsia="Times New Roman" w:cstheme="minorHAnsi"/>
+          <w:color w:val="24292E"/>
+        </w:rPr>
+        <w:t xml:space="preserve"> was used. For </w:t>
+      </w:r>
+      <w:r>
+        <w:rPr>
+          <w:rFonts w:eastAsia="Times New Roman" w:cstheme="minorHAnsi"/>
+          <w:color w:val="24292E"/>
+        </w:rPr>
+        <w:t>r</w:t>
+      </w:r>
+      <w:r>
+        <w:rPr>
+          <w:rFonts w:eastAsia="Times New Roman" w:cstheme="minorHAnsi"/>
+          <w:color w:val="24292E"/>
+        </w:rPr>
+        <w:t>andom</w:t>
+      </w:r>
+      <w:r>
+        <w:rPr>
+          <w:rFonts w:eastAsia="Times New Roman" w:cstheme="minorHAnsi"/>
+          <w:color w:val="24292E"/>
+        </w:rPr>
+        <w:t xml:space="preserve"> f</w:t>
+      </w:r>
+      <w:r>
+        <w:rPr>
+          <w:rFonts w:eastAsia="Times New Roman" w:cstheme="minorHAnsi"/>
+          <w:color w:val="24292E"/>
+        </w:rPr>
+        <w:t>orest</w:t>
+      </w:r>
+      <w:r>
+        <w:rPr>
+          <w:rFonts w:eastAsia="Times New Roman" w:cstheme="minorHAnsi"/>
+          <w:color w:val="24292E"/>
+        </w:rPr>
+        <w:t xml:space="preserve"> models</w:t>
+      </w:r>
+      <w:r>
+        <w:rPr>
+          <w:rFonts w:eastAsia="Times New Roman" w:cstheme="minorHAnsi"/>
+          <w:color w:val="24292E"/>
+        </w:rPr>
+        <w:t xml:space="preserve">, </w:t>
+      </w:r>
+      <w:proofErr w:type="spellStart"/>
+      <w:r>
+        <w:rPr>
+          <w:rFonts w:eastAsia="Times New Roman" w:cstheme="minorHAnsi"/>
+          <w:color w:val="24292E"/>
+        </w:rPr>
+        <w:t>sklearn’s</w:t>
+      </w:r>
+      <w:proofErr w:type="spellEnd"/>
+      <w:r>
+        <w:rPr>
+          <w:rFonts w:eastAsia="Times New Roman" w:cstheme="minorHAnsi"/>
+          <w:color w:val="24292E"/>
+        </w:rPr>
+        <w:t xml:space="preserve"> </w:t>
+      </w:r>
+      <w:proofErr w:type="spellStart"/>
+      <w:r>
+        <w:rPr>
+          <w:rFonts w:eastAsia="Times New Roman" w:cstheme="minorHAnsi"/>
+          <w:color w:val="24292E"/>
+        </w:rPr>
+        <w:t>RandomForestClassifier</w:t>
+      </w:r>
+      <w:proofErr w:type="spellEnd"/>
+      <w:r>
+        <w:rPr>
+          <w:rFonts w:eastAsia="Times New Roman" w:cstheme="minorHAnsi"/>
+          <w:color w:val="24292E"/>
+        </w:rPr>
+        <w:t xml:space="preserve"> was used.</w:t>
+      </w:r>
+      <w:r>
+        <w:rPr>
+          <w:rFonts w:eastAsia="Times New Roman" w:cstheme="minorHAnsi"/>
+          <w:color w:val="24292E"/>
+        </w:rPr>
+        <w:t xml:space="preserve"> Like with </w:t>
+      </w:r>
+      <w:proofErr w:type="spellStart"/>
+      <w:r>
+        <w:rPr>
+          <w:rFonts w:eastAsia="Times New Roman" w:cstheme="minorHAnsi"/>
+          <w:color w:val="24292E"/>
+        </w:rPr>
+        <w:t>LogisticRegressionCV</w:t>
+      </w:r>
+      <w:proofErr w:type="spellEnd"/>
+      <w:r>
+        <w:rPr>
+          <w:rFonts w:eastAsia="Times New Roman" w:cstheme="minorHAnsi"/>
+          <w:color w:val="24292E"/>
+        </w:rPr>
+        <w:t xml:space="preserve">, the fit method can be called on the train document term matrix </w:t>
+      </w:r>
+      <w:proofErr w:type="gramStart"/>
+      <w:r>
+        <w:rPr>
+          <w:rFonts w:eastAsia="Times New Roman" w:cstheme="minorHAnsi"/>
+          <w:color w:val="24292E"/>
+        </w:rPr>
+        <w:t>in order to</w:t>
+      </w:r>
+      <w:proofErr w:type="gramEnd"/>
+      <w:r>
+        <w:rPr>
+          <w:rFonts w:eastAsia="Times New Roman" w:cstheme="minorHAnsi"/>
+          <w:color w:val="24292E"/>
+        </w:rPr>
+        <w:t xml:space="preserve"> train the model after initializing the classes with the desired </w:t>
+      </w:r>
+      <w:proofErr w:type="spellStart"/>
+      <w:r>
+        <w:rPr>
+          <w:rFonts w:eastAsia="Times New Roman" w:cstheme="minorHAnsi"/>
+          <w:color w:val="24292E"/>
+        </w:rPr>
+        <w:t>hyperparemets</w:t>
+      </w:r>
+      <w:proofErr w:type="spellEnd"/>
+      <w:r>
+        <w:rPr>
+          <w:rFonts w:eastAsia="Times New Roman" w:cstheme="minorHAnsi"/>
+          <w:color w:val="24292E"/>
+        </w:rPr>
+        <w:t xml:space="preserve">. Section 3.3 refinement goes into more details about how these hyper </w:t>
+      </w:r>
+      <w:proofErr w:type="spellStart"/>
+      <w:r>
+        <w:rPr>
+          <w:rFonts w:eastAsia="Times New Roman" w:cstheme="minorHAnsi"/>
+          <w:color w:val="24292E"/>
+        </w:rPr>
+        <w:t>paramters</w:t>
+      </w:r>
+      <w:proofErr w:type="spellEnd"/>
+      <w:r>
+        <w:rPr>
+          <w:rFonts w:eastAsia="Times New Roman" w:cstheme="minorHAnsi"/>
+          <w:color w:val="24292E"/>
+        </w:rPr>
+        <w:t xml:space="preserve"> were specified.</w:t>
+      </w:r>
+    </w:p>
+    <w:p>
+      <w:pPr>
+        <w:spacing w:before="60" w:after="100" w:afterAutospacing="1" w:line="240" w:lineRule="auto"/>
+        <w:rPr>
+          <w:rFonts w:eastAsia="Times New Roman" w:cstheme="minorHAnsi"/>
+          <w:b/>
+          <w:color w:val="24292E"/>
+        </w:rPr>
+      </w:pPr>
+      <w:r>
+        <w:rPr>
+          <w:rFonts w:eastAsia="Times New Roman" w:cstheme="minorHAnsi"/>
+          <w:b/>
+          <w:color w:val="24292E"/>
+        </w:rPr>
+        <w:t>Complications?</w:t>
+      </w:r>
+    </w:p>
+    <w:p>
+      <w:pPr>
+        <w:spacing w:before="60" w:after="100" w:afterAutospacing="1" w:line="240" w:lineRule="auto"/>
+        <w:rPr>
+          <w:rFonts w:eastAsia="Times New Roman" w:cstheme="minorHAnsi"/>
+          <w:b/>
+          <w:color w:val="24292E"/>
+          <w:sz w:val="24"/>
+          <w:szCs w:val="24"/>
+        </w:rPr>
+      </w:pPr>
+      <w:r>
+        <w:rPr>
+          <w:rFonts w:eastAsia="Times New Roman" w:cstheme="minorHAnsi"/>
+          <w:b/>
+          <w:color w:val="24292E"/>
+          <w:sz w:val="24"/>
+          <w:szCs w:val="24"/>
+        </w:rPr>
+        <w:t>Grid searching for decision tree</w:t>
+      </w:r>
+    </w:p>
+    <w:p>
+      <w:pPr>
+        <w:spacing w:before="60" w:after="100" w:afterAutospacing="1" w:line="240" w:lineRule="auto"/>
+        <w:rPr>
+          <w:rFonts w:eastAsia="Times New Roman" w:cstheme="minorHAnsi"/>
+          <w:color w:val="24292E"/>
+          <w:sz w:val="24"/>
+          <w:szCs w:val="24"/>
+        </w:rPr>
+      </w:pPr>
+      <w:r>
+        <w:rPr>
+          <w:rFonts w:eastAsia="Times New Roman" w:cstheme="minorHAnsi"/>
+          <w:color w:val="24292E"/>
+          <w:sz w:val="24"/>
+          <w:szCs w:val="24"/>
+        </w:rPr>
+        <w:lastRenderedPageBreak/>
+        <w:t xml:space="preserve">Adding estimators and </w:t>
+      </w:r>
+      <w:proofErr w:type="spellStart"/>
+      <w:r>
+        <w:rPr>
+          <w:rFonts w:eastAsia="Times New Roman" w:cstheme="minorHAnsi"/>
+          <w:color w:val="24292E"/>
+          <w:sz w:val="24"/>
+          <w:szCs w:val="24"/>
+        </w:rPr>
+        <w:t>oob</w:t>
+      </w:r>
+      <w:proofErr w:type="spellEnd"/>
+      <w:r>
+        <w:rPr>
+          <w:rFonts w:eastAsia="Times New Roman" w:cstheme="minorHAnsi"/>
+          <w:color w:val="24292E"/>
+          <w:sz w:val="24"/>
+          <w:szCs w:val="24"/>
+        </w:rPr>
+        <w:t xml:space="preserve"> error for </w:t>
+      </w:r>
+      <w:r>
+        <w:rPr>
+          <w:rFonts w:eastAsia="Times New Roman" w:cstheme="minorHAnsi"/>
+          <w:color w:val="24292E"/>
+          <w:sz w:val="24"/>
+          <w:szCs w:val="24"/>
+        </w:rPr>
+        <w:t>random forest</w:t>
+      </w:r>
+      <w:r>
+        <w:rPr>
+          <w:rFonts w:eastAsia="Times New Roman" w:cstheme="minorHAnsi"/>
+          <w:color w:val="24292E"/>
+          <w:sz w:val="24"/>
+          <w:szCs w:val="24"/>
+        </w:rPr>
+        <w:t>. Random forest takes a fair while to train.</w:t>
+      </w:r>
+    </w:p>
+    <w:p>
+      <w:pPr>
+        <w:spacing w:before="60" w:after="100" w:afterAutospacing="1" w:line="240" w:lineRule="auto"/>
+        <w:rPr>
+          <w:rFonts w:ascii="Segoe UI" w:eastAsia="Times New Roman" w:hAnsi="Segoe UI" w:cs="Segoe UI"/>
+          <w:b/>
+          <w:color w:val="24292E"/>
+          <w:sz w:val="24"/>
+          <w:szCs w:val="24"/>
+        </w:rPr>
+      </w:pPr>
+      <w:r>
+        <w:rPr>
+          <w:rFonts w:ascii="Segoe UI" w:eastAsia="Times New Roman" w:hAnsi="Segoe UI" w:cs="Segoe UI"/>
+          <w:b/>
+          <w:color w:val="24292E"/>
+          <w:sz w:val="24"/>
+          <w:szCs w:val="24"/>
+        </w:rPr>
+        <w:t>3</w:t>
+      </w:r>
+      <w:r>
+        <w:rPr>
+          <w:rFonts w:ascii="Segoe UI" w:eastAsia="Times New Roman" w:hAnsi="Segoe UI" w:cs="Segoe UI"/>
+          <w:b/>
+          <w:color w:val="24292E"/>
+          <w:sz w:val="24"/>
+          <w:szCs w:val="24"/>
+        </w:rPr>
+        <w:t>.</w:t>
+      </w:r>
+      <w:r>
+        <w:rPr>
+          <w:rFonts w:ascii="Segoe UI" w:eastAsia="Times New Roman" w:hAnsi="Segoe UI" w:cs="Segoe UI"/>
+          <w:b/>
+          <w:color w:val="24292E"/>
+          <w:sz w:val="24"/>
+          <w:szCs w:val="24"/>
+        </w:rPr>
+        <w:t>2</w:t>
+      </w:r>
+      <w:r>
+        <w:rPr>
+          <w:rFonts w:ascii="Segoe UI" w:eastAsia="Times New Roman" w:hAnsi="Segoe UI" w:cs="Segoe UI"/>
+          <w:b/>
+          <w:color w:val="24292E"/>
+          <w:sz w:val="24"/>
+          <w:szCs w:val="24"/>
+        </w:rPr>
+        <w:t>.3 Neural Networks</w:t>
+      </w:r>
+    </w:p>
+    <w:p>
+      <w:r>
+        <w:t xml:space="preserve">The neural network models were developed with the </w:t>
+      </w:r>
+      <w:proofErr w:type="spellStart"/>
+      <w:r>
+        <w:t>K</w:t>
+      </w:r>
+      <w:r>
+        <w:t>eras</w:t>
+      </w:r>
+      <w:proofErr w:type="spellEnd"/>
+      <w:r>
+        <w:t xml:space="preserve"> </w:t>
+      </w:r>
+      <w:r>
+        <w:t>package</w:t>
+      </w:r>
+      <w:r>
+        <w:t xml:space="preserve"> using the </w:t>
+      </w:r>
+      <w:proofErr w:type="spellStart"/>
+      <w:r>
+        <w:t>T</w:t>
+      </w:r>
+      <w:r>
+        <w:t>ensor</w:t>
+      </w:r>
+      <w:r>
+        <w:t>F</w:t>
+      </w:r>
+      <w:r>
+        <w:t>low</w:t>
+      </w:r>
+      <w:proofErr w:type="spellEnd"/>
+      <w:r>
+        <w:t xml:space="preserve"> backend.</w:t>
+      </w:r>
+      <w:r>
+        <w:t xml:space="preserve"> </w:t>
+      </w:r>
+      <w:proofErr w:type="spellStart"/>
+      <w:r>
+        <w:t>Keras</w:t>
+      </w:r>
+      <w:proofErr w:type="spellEnd"/>
+      <w:r>
+        <w:t xml:space="preserve"> provides the API to </w:t>
+      </w:r>
+      <w:proofErr w:type="spellStart"/>
+      <w:r>
+        <w:t>Tensorflow</w:t>
+      </w:r>
+      <w:proofErr w:type="spellEnd"/>
+      <w:r>
+        <w:t xml:space="preserve">. </w:t>
+      </w:r>
+      <w:proofErr w:type="spellStart"/>
+      <w:r>
+        <w:t>Tensorflow</w:t>
+      </w:r>
+      <w:proofErr w:type="spellEnd"/>
+      <w:r>
+        <w:t xml:space="preserve"> ran on my GPU. This sped up computations </w:t>
+      </w:r>
+      <w:r>
+        <w:t>significantly</w:t>
+      </w:r>
+      <w:r>
+        <w:t>.</w:t>
+      </w:r>
+    </w:p>
+    <w:p>
+      <w:r>
+        <w:t>See figure</w:t>
+      </w:r>
+      <w:r>
+        <w:t xml:space="preserve"> __ for model </w:t>
+      </w:r>
+      <w:r>
+        <w:t>architecture</w:t>
+      </w:r>
       <w:bookmarkStart w:id="0" w:name="_GoBack"/>
       <w:bookmarkEnd w:id="0"/>
-      <w:proofErr w:type="spellEnd"/>
-      <w:r>
-        <w:rPr>
-          <w:rFonts w:eastAsia="Times New Roman" w:cstheme="minorHAnsi"/>
-          <w:color w:val="24292E"/>
-        </w:rPr>
-        <w:t xml:space="preserve">, from </w:t>
-      </w:r>
-      <w:r>
-        <w:rPr>
-          <w:rFonts w:eastAsia="Times New Roman" w:cstheme="minorHAnsi"/>
-          <w:color w:val="24292E"/>
-        </w:rPr>
-        <w:t>28981</w:t>
-      </w:r>
-      <w:r>
-        <w:rPr>
-          <w:rFonts w:eastAsia="Times New Roman" w:cstheme="minorHAnsi"/>
-          <w:color w:val="24292E"/>
-        </w:rPr>
-        <w:t xml:space="preserve"> to </w:t>
-      </w:r>
-      <w:r>
-        <w:rPr>
-          <w:rFonts w:eastAsia="Times New Roman" w:cstheme="minorHAnsi"/>
-          <w:color w:val="24292E"/>
-        </w:rPr>
-        <w:t>231850</w:t>
-      </w:r>
-      <w:r>
-        <w:rPr>
-          <w:rFonts w:eastAsia="Times New Roman" w:cstheme="minorHAnsi"/>
-          <w:color w:val="24292E"/>
-        </w:rPr>
-        <w:t xml:space="preserve"> </w:t>
-      </w:r>
-      <w:r>
-        <w:rPr>
-          <w:rFonts w:eastAsia="Times New Roman" w:cstheme="minorHAnsi"/>
-          <w:color w:val="24292E"/>
-        </w:rPr>
-        <w:t>in an even linear fashion</w:t>
-      </w:r>
-      <w:r>
-        <w:rPr>
-          <w:rFonts w:eastAsia="Times New Roman" w:cstheme="minorHAnsi"/>
-          <w:color w:val="24292E"/>
-        </w:rPr>
-        <w:t>. Corresponding to 12.5% to 100% of maximum number of terms (when no restriction).</w:t>
-      </w:r>
-      <w:r>
-        <w:rPr>
-          <w:rFonts w:eastAsia="Times New Roman" w:cstheme="minorHAnsi"/>
-          <w:color w:val="24292E"/>
-        </w:rPr>
-        <w:t xml:space="preserve"> As mentioned in section 3.1.1, it was determined that </w:t>
-      </w:r>
-      <w:proofErr w:type="spellStart"/>
-      <w:r>
-        <w:rPr>
-          <w:rFonts w:eastAsia="Times New Roman" w:cstheme="minorHAnsi"/>
-          <w:color w:val="24292E"/>
-        </w:rPr>
-        <w:t>max_featues</w:t>
-      </w:r>
-      <w:proofErr w:type="spellEnd"/>
-      <w:r>
-        <w:rPr>
-          <w:rFonts w:eastAsia="Times New Roman" w:cstheme="minorHAnsi"/>
-          <w:color w:val="24292E"/>
-        </w:rPr>
-        <w:t xml:space="preserve"> of </w:t>
-      </w:r>
-      <w:r>
-        <w:rPr>
-          <w:rFonts w:eastAsia="Times New Roman" w:cstheme="minorHAnsi"/>
-          <w:color w:val="24292E"/>
-        </w:rPr>
-        <w:t>231850</w:t>
-      </w:r>
-      <w:r>
-        <w:rPr>
-          <w:rFonts w:eastAsia="Times New Roman" w:cstheme="minorHAnsi"/>
-          <w:color w:val="24292E"/>
-        </w:rPr>
-        <w:t xml:space="preserve"> gave best results. This means no </w:t>
-      </w:r>
-      <w:proofErr w:type="spellStart"/>
-      <w:r>
-        <w:rPr>
-          <w:rFonts w:eastAsia="Times New Roman" w:cstheme="minorHAnsi"/>
-          <w:color w:val="24292E"/>
-        </w:rPr>
-        <w:t>addiontal</w:t>
-      </w:r>
-      <w:proofErr w:type="spellEnd"/>
-      <w:r>
-        <w:rPr>
-          <w:rFonts w:eastAsia="Times New Roman" w:cstheme="minorHAnsi"/>
-          <w:color w:val="24292E"/>
-        </w:rPr>
-        <w:t xml:space="preserve"> filtering.</w:t>
-      </w:r>
-    </w:p>
-    <w:p>
-      <w:pPr>
-        <w:spacing w:before="60" w:after="100" w:afterAutospacing="1" w:line="240" w:lineRule="auto"/>
-        <w:rPr>
-          <w:rFonts w:ascii="Segoe UI" w:eastAsia="Times New Roman" w:hAnsi="Segoe UI" w:cs="Segoe UI"/>
-          <w:b/>
-          <w:color w:val="24292E"/>
-          <w:sz w:val="24"/>
-          <w:szCs w:val="24"/>
-        </w:rPr>
-      </w:pPr>
-      <w:r>
-        <w:rPr>
-          <w:rFonts w:ascii="Segoe UI" w:eastAsia="Times New Roman" w:hAnsi="Segoe UI" w:cs="Segoe UI"/>
-          <w:b/>
-          <w:color w:val="24292E"/>
-          <w:sz w:val="24"/>
-          <w:szCs w:val="24"/>
-        </w:rPr>
-        <w:t>3</w:t>
-      </w:r>
-      <w:r>
-        <w:rPr>
-          <w:rFonts w:ascii="Segoe UI" w:eastAsia="Times New Roman" w:hAnsi="Segoe UI" w:cs="Segoe UI"/>
-          <w:b/>
-          <w:color w:val="24292E"/>
-          <w:sz w:val="24"/>
-          <w:szCs w:val="24"/>
-        </w:rPr>
-        <w:t>.</w:t>
-      </w:r>
-      <w:r>
-        <w:rPr>
-          <w:rFonts w:ascii="Segoe UI" w:eastAsia="Times New Roman" w:hAnsi="Segoe UI" w:cs="Segoe UI"/>
-          <w:b/>
-          <w:color w:val="24292E"/>
-          <w:sz w:val="24"/>
-          <w:szCs w:val="24"/>
-        </w:rPr>
-        <w:t>2</w:t>
-      </w:r>
-      <w:r>
-        <w:rPr>
-          <w:rFonts w:ascii="Segoe UI" w:eastAsia="Times New Roman" w:hAnsi="Segoe UI" w:cs="Segoe UI"/>
-          <w:b/>
-          <w:color w:val="24292E"/>
-          <w:sz w:val="24"/>
-          <w:szCs w:val="24"/>
-        </w:rPr>
-        <w:t>.2 – Decision Trees</w:t>
-      </w:r>
-    </w:p>
-    <w:p>
-      <w:pPr>
-        <w:spacing w:before="60" w:after="100" w:afterAutospacing="1" w:line="240" w:lineRule="auto"/>
-        <w:rPr>
-          <w:rFonts w:eastAsia="Times New Roman" w:cstheme="minorHAnsi"/>
-          <w:color w:val="24292E"/>
-        </w:rPr>
-      </w:pPr>
-      <w:r>
-        <w:rPr>
-          <w:rFonts w:eastAsia="Times New Roman" w:cstheme="minorHAnsi"/>
-          <w:color w:val="24292E"/>
-        </w:rPr>
-        <w:t xml:space="preserve">The decision tree models were also developed </w:t>
-      </w:r>
-      <w:r>
-        <w:rPr>
-          <w:rFonts w:eastAsia="Times New Roman" w:cstheme="minorHAnsi"/>
-          <w:color w:val="24292E"/>
-        </w:rPr>
-        <w:t xml:space="preserve">with the </w:t>
-      </w:r>
-      <w:proofErr w:type="spellStart"/>
-      <w:r>
-        <w:rPr>
-          <w:rFonts w:eastAsia="Times New Roman" w:cstheme="minorHAnsi"/>
-          <w:color w:val="24292E"/>
-        </w:rPr>
-        <w:t>sklearn</w:t>
-      </w:r>
-      <w:proofErr w:type="spellEnd"/>
-      <w:r>
-        <w:rPr>
-          <w:rFonts w:eastAsia="Times New Roman" w:cstheme="minorHAnsi"/>
-          <w:color w:val="24292E"/>
-        </w:rPr>
-        <w:t xml:space="preserve"> package</w:t>
-      </w:r>
-      <w:r>
-        <w:rPr>
-          <w:rFonts w:eastAsia="Times New Roman" w:cstheme="minorHAnsi"/>
-          <w:color w:val="24292E"/>
-        </w:rPr>
-        <w:t>.</w:t>
-      </w:r>
-      <w:r>
-        <w:rPr>
-          <w:rFonts w:eastAsia="Times New Roman" w:cstheme="minorHAnsi"/>
-          <w:color w:val="24292E"/>
-        </w:rPr>
-        <w:t xml:space="preserve"> For </w:t>
-      </w:r>
-      <w:r>
-        <w:rPr>
-          <w:rFonts w:eastAsia="Times New Roman" w:cstheme="minorHAnsi"/>
-          <w:color w:val="24292E"/>
-        </w:rPr>
-        <w:t xml:space="preserve">the models consisting of a </w:t>
-      </w:r>
-      <w:r>
-        <w:rPr>
-          <w:rFonts w:eastAsia="Times New Roman" w:cstheme="minorHAnsi"/>
-          <w:color w:val="24292E"/>
-        </w:rPr>
-        <w:t>single decision tree,</w:t>
-      </w:r>
-      <w:r>
-        <w:rPr>
-          <w:rFonts w:eastAsia="Times New Roman" w:cstheme="minorHAnsi"/>
-          <w:color w:val="24292E"/>
-        </w:rPr>
-        <w:t xml:space="preserve"> the </w:t>
-      </w:r>
-      <w:proofErr w:type="spellStart"/>
-      <w:r>
-        <w:rPr>
-          <w:rFonts w:eastAsia="Times New Roman" w:cstheme="minorHAnsi"/>
-          <w:color w:val="24292E"/>
-        </w:rPr>
-        <w:t>sklearn’s</w:t>
-      </w:r>
-      <w:proofErr w:type="spellEnd"/>
-      <w:r>
-        <w:rPr>
-          <w:rFonts w:eastAsia="Times New Roman" w:cstheme="minorHAnsi"/>
-          <w:color w:val="24292E"/>
-        </w:rPr>
-        <w:t xml:space="preserve"> </w:t>
-      </w:r>
-      <w:proofErr w:type="spellStart"/>
-      <w:r>
-        <w:rPr>
-          <w:rFonts w:eastAsia="Times New Roman" w:cstheme="minorHAnsi"/>
-          <w:color w:val="24292E"/>
-        </w:rPr>
-        <w:t>DecisionTreeClassifier</w:t>
-      </w:r>
-      <w:proofErr w:type="spellEnd"/>
-      <w:r>
-        <w:rPr>
-          <w:rFonts w:eastAsia="Times New Roman" w:cstheme="minorHAnsi"/>
-          <w:color w:val="24292E"/>
-        </w:rPr>
-        <w:t xml:space="preserve"> was used. For </w:t>
-      </w:r>
-      <w:r>
-        <w:rPr>
-          <w:rFonts w:eastAsia="Times New Roman" w:cstheme="minorHAnsi"/>
-          <w:color w:val="24292E"/>
-        </w:rPr>
-        <w:t>r</w:t>
-      </w:r>
-      <w:r>
-        <w:rPr>
-          <w:rFonts w:eastAsia="Times New Roman" w:cstheme="minorHAnsi"/>
-          <w:color w:val="24292E"/>
-        </w:rPr>
-        <w:t>andom</w:t>
-      </w:r>
-      <w:r>
-        <w:rPr>
-          <w:rFonts w:eastAsia="Times New Roman" w:cstheme="minorHAnsi"/>
-          <w:color w:val="24292E"/>
-        </w:rPr>
-        <w:t xml:space="preserve"> f</w:t>
-      </w:r>
-      <w:r>
-        <w:rPr>
-          <w:rFonts w:eastAsia="Times New Roman" w:cstheme="minorHAnsi"/>
-          <w:color w:val="24292E"/>
-        </w:rPr>
-        <w:t>orest</w:t>
-      </w:r>
-      <w:r>
-        <w:rPr>
-          <w:rFonts w:eastAsia="Times New Roman" w:cstheme="minorHAnsi"/>
-          <w:color w:val="24292E"/>
-        </w:rPr>
-        <w:t xml:space="preserve"> models</w:t>
-      </w:r>
-      <w:r>
-        <w:rPr>
-          <w:rFonts w:eastAsia="Times New Roman" w:cstheme="minorHAnsi"/>
-          <w:color w:val="24292E"/>
-        </w:rPr>
-        <w:t xml:space="preserve">, </w:t>
-      </w:r>
-      <w:proofErr w:type="spellStart"/>
-      <w:r>
-        <w:rPr>
-          <w:rFonts w:eastAsia="Times New Roman" w:cstheme="minorHAnsi"/>
-          <w:color w:val="24292E"/>
-        </w:rPr>
-        <w:t>sklearn’s</w:t>
-      </w:r>
-      <w:proofErr w:type="spellEnd"/>
-      <w:r>
-        <w:rPr>
-          <w:rFonts w:eastAsia="Times New Roman" w:cstheme="minorHAnsi"/>
-          <w:color w:val="24292E"/>
-        </w:rPr>
-        <w:t xml:space="preserve"> </w:t>
-      </w:r>
-      <w:proofErr w:type="spellStart"/>
-      <w:r>
-        <w:rPr>
-          <w:rFonts w:eastAsia="Times New Roman" w:cstheme="minorHAnsi"/>
-          <w:color w:val="24292E"/>
-        </w:rPr>
-        <w:t>RandomForestClassifier</w:t>
-      </w:r>
-      <w:proofErr w:type="spellEnd"/>
-      <w:r>
-        <w:rPr>
-          <w:rFonts w:eastAsia="Times New Roman" w:cstheme="minorHAnsi"/>
-          <w:color w:val="24292E"/>
-        </w:rPr>
-        <w:t xml:space="preserve"> was used.</w:t>
-      </w:r>
-      <w:r>
-        <w:rPr>
-          <w:rFonts w:eastAsia="Times New Roman" w:cstheme="minorHAnsi"/>
-          <w:color w:val="24292E"/>
-        </w:rPr>
-        <w:t xml:space="preserve"> Like with </w:t>
-      </w:r>
-      <w:proofErr w:type="spellStart"/>
-      <w:r>
-        <w:rPr>
-          <w:rFonts w:eastAsia="Times New Roman" w:cstheme="minorHAnsi"/>
-          <w:color w:val="24292E"/>
-        </w:rPr>
-        <w:t>LogisticRegressionCV</w:t>
-      </w:r>
-      <w:proofErr w:type="spellEnd"/>
-      <w:r>
-        <w:rPr>
-          <w:rFonts w:eastAsia="Times New Roman" w:cstheme="minorHAnsi"/>
-          <w:color w:val="24292E"/>
-        </w:rPr>
-        <w:t xml:space="preserve">, the fit method can be called on the train document term matrix </w:t>
-      </w:r>
-      <w:proofErr w:type="gramStart"/>
-      <w:r>
-        <w:rPr>
-          <w:rFonts w:eastAsia="Times New Roman" w:cstheme="minorHAnsi"/>
-          <w:color w:val="24292E"/>
-        </w:rPr>
-        <w:t>in order to</w:t>
-      </w:r>
-      <w:proofErr w:type="gramEnd"/>
-      <w:r>
-        <w:rPr>
-          <w:rFonts w:eastAsia="Times New Roman" w:cstheme="minorHAnsi"/>
-          <w:color w:val="24292E"/>
-        </w:rPr>
-        <w:t xml:space="preserve"> train the model after initializing the classes with the desired </w:t>
-      </w:r>
-      <w:proofErr w:type="spellStart"/>
-      <w:r>
-        <w:rPr>
-          <w:rFonts w:eastAsia="Times New Roman" w:cstheme="minorHAnsi"/>
-          <w:color w:val="24292E"/>
-        </w:rPr>
-        <w:t>hyperparemets</w:t>
-      </w:r>
-      <w:proofErr w:type="spellEnd"/>
-      <w:r>
-        <w:rPr>
-          <w:rFonts w:eastAsia="Times New Roman" w:cstheme="minorHAnsi"/>
-          <w:color w:val="24292E"/>
-        </w:rPr>
-        <w:t xml:space="preserve">. Section 3.3 refinement goes into more details about how these hyper </w:t>
-      </w:r>
-      <w:proofErr w:type="spellStart"/>
-      <w:r>
-        <w:rPr>
-          <w:rFonts w:eastAsia="Times New Roman" w:cstheme="minorHAnsi"/>
-          <w:color w:val="24292E"/>
-        </w:rPr>
-        <w:t>paramters</w:t>
-      </w:r>
-      <w:proofErr w:type="spellEnd"/>
-      <w:r>
-        <w:rPr>
-          <w:rFonts w:eastAsia="Times New Roman" w:cstheme="minorHAnsi"/>
-          <w:color w:val="24292E"/>
-        </w:rPr>
-        <w:t xml:space="preserve"> were specified.</w:t>
-      </w:r>
-    </w:p>
-    <w:p>
-      <w:pPr>
-        <w:spacing w:before="60" w:after="100" w:afterAutospacing="1" w:line="240" w:lineRule="auto"/>
-        <w:rPr>
-          <w:rFonts w:eastAsia="Times New Roman" w:cstheme="minorHAnsi"/>
-          <w:b/>
-          <w:color w:val="24292E"/>
-        </w:rPr>
-      </w:pPr>
-      <w:r>
-        <w:rPr>
-          <w:rFonts w:eastAsia="Times New Roman" w:cstheme="minorHAnsi"/>
-          <w:b/>
-          <w:color w:val="24292E"/>
-        </w:rPr>
-        <w:t>Complications?</w:t>
-      </w:r>
-    </w:p>
-    <w:p>
-      <w:pPr>
-        <w:spacing w:before="60" w:after="100" w:afterAutospacing="1" w:line="240" w:lineRule="auto"/>
-        <w:rPr>
-          <w:rFonts w:eastAsia="Times New Roman" w:cstheme="minorHAnsi"/>
-          <w:b/>
-          <w:color w:val="24292E"/>
-          <w:sz w:val="24"/>
-          <w:szCs w:val="24"/>
-        </w:rPr>
-      </w:pPr>
-      <w:r>
-        <w:rPr>
-          <w:rFonts w:eastAsia="Times New Roman" w:cstheme="minorHAnsi"/>
-          <w:b/>
-          <w:color w:val="24292E"/>
-          <w:sz w:val="24"/>
-          <w:szCs w:val="24"/>
-        </w:rPr>
-        <w:t>Grid searching for decision tree</w:t>
-      </w:r>
-    </w:p>
-    <w:p>
-      <w:pPr>
-        <w:spacing w:before="60" w:after="100" w:afterAutospacing="1" w:line="240" w:lineRule="auto"/>
-        <w:rPr>
-          <w:rFonts w:eastAsia="Times New Roman" w:cstheme="minorHAnsi"/>
-          <w:color w:val="24292E"/>
-          <w:sz w:val="24"/>
-          <w:szCs w:val="24"/>
-        </w:rPr>
-      </w:pPr>
-      <w:r>
-        <w:rPr>
-          <w:rFonts w:eastAsia="Times New Roman" w:cstheme="minorHAnsi"/>
-          <w:color w:val="24292E"/>
-          <w:sz w:val="24"/>
-          <w:szCs w:val="24"/>
-        </w:rPr>
-        <w:lastRenderedPageBreak/>
-        <w:t xml:space="preserve">Adding estimators and </w:t>
-      </w:r>
-      <w:proofErr w:type="spellStart"/>
-      <w:r>
-        <w:rPr>
-          <w:rFonts w:eastAsia="Times New Roman" w:cstheme="minorHAnsi"/>
-          <w:color w:val="24292E"/>
-          <w:sz w:val="24"/>
-          <w:szCs w:val="24"/>
-        </w:rPr>
-        <w:t>oob</w:t>
-      </w:r>
-      <w:proofErr w:type="spellEnd"/>
-      <w:r>
-        <w:rPr>
-          <w:rFonts w:eastAsia="Times New Roman" w:cstheme="minorHAnsi"/>
-          <w:color w:val="24292E"/>
-          <w:sz w:val="24"/>
-          <w:szCs w:val="24"/>
-        </w:rPr>
-        <w:t xml:space="preserve"> error for </w:t>
-      </w:r>
-      <w:r>
-        <w:rPr>
-          <w:rFonts w:eastAsia="Times New Roman" w:cstheme="minorHAnsi"/>
-          <w:color w:val="24292E"/>
-          <w:sz w:val="24"/>
-          <w:szCs w:val="24"/>
-        </w:rPr>
-        <w:t>random forest</w:t>
-      </w:r>
-      <w:r>
-        <w:rPr>
-          <w:rFonts w:eastAsia="Times New Roman" w:cstheme="minorHAnsi"/>
-          <w:color w:val="24292E"/>
-          <w:sz w:val="24"/>
-          <w:szCs w:val="24"/>
-        </w:rPr>
-        <w:t>. Random forest takes a fair while to train.</w:t>
-      </w:r>
-    </w:p>
-    <w:p>
-      <w:pPr>
-        <w:spacing w:before="60" w:after="100" w:afterAutospacing="1" w:line="240" w:lineRule="auto"/>
-        <w:rPr>
-          <w:rFonts w:ascii="Segoe UI" w:eastAsia="Times New Roman" w:hAnsi="Segoe UI" w:cs="Segoe UI"/>
-          <w:b/>
-          <w:color w:val="24292E"/>
-          <w:sz w:val="24"/>
-          <w:szCs w:val="24"/>
-        </w:rPr>
-      </w:pPr>
-      <w:r>
-        <w:rPr>
-          <w:rFonts w:ascii="Segoe UI" w:eastAsia="Times New Roman" w:hAnsi="Segoe UI" w:cs="Segoe UI"/>
-          <w:b/>
-          <w:color w:val="24292E"/>
-          <w:sz w:val="24"/>
-          <w:szCs w:val="24"/>
-        </w:rPr>
-        <w:t>3</w:t>
-      </w:r>
-      <w:r>
-        <w:rPr>
-          <w:rFonts w:ascii="Segoe UI" w:eastAsia="Times New Roman" w:hAnsi="Segoe UI" w:cs="Segoe UI"/>
-          <w:b/>
-          <w:color w:val="24292E"/>
-          <w:sz w:val="24"/>
-          <w:szCs w:val="24"/>
-        </w:rPr>
-        <w:t>.</w:t>
-      </w:r>
-      <w:r>
-        <w:rPr>
-          <w:rFonts w:ascii="Segoe UI" w:eastAsia="Times New Roman" w:hAnsi="Segoe UI" w:cs="Segoe UI"/>
-          <w:b/>
-          <w:color w:val="24292E"/>
-          <w:sz w:val="24"/>
-          <w:szCs w:val="24"/>
-        </w:rPr>
-        <w:t>2</w:t>
-      </w:r>
-      <w:r>
-        <w:rPr>
-          <w:rFonts w:ascii="Segoe UI" w:eastAsia="Times New Roman" w:hAnsi="Segoe UI" w:cs="Segoe UI"/>
-          <w:b/>
-          <w:color w:val="24292E"/>
-          <w:sz w:val="24"/>
-          <w:szCs w:val="24"/>
-        </w:rPr>
-        <w:t>.3 Neural Networks</w:t>
-      </w:r>
-    </w:p>
-    <w:p>
-      <w:r>
-        <w:t xml:space="preserve">The neural network models were developed with the </w:t>
-      </w:r>
-      <w:proofErr w:type="spellStart"/>
-      <w:r>
-        <w:t>K</w:t>
-      </w:r>
-      <w:r>
-        <w:t>eras</w:t>
-      </w:r>
-      <w:proofErr w:type="spellEnd"/>
-      <w:r>
-        <w:t xml:space="preserve"> </w:t>
-      </w:r>
-      <w:r>
-        <w:t>package</w:t>
-      </w:r>
-      <w:r>
-        <w:t xml:space="preserve"> using the </w:t>
-      </w:r>
-      <w:proofErr w:type="spellStart"/>
-      <w:r>
-        <w:t>T</w:t>
-      </w:r>
-      <w:r>
-        <w:t>ensor</w:t>
-      </w:r>
-      <w:r>
-        <w:t>F</w:t>
-      </w:r>
-      <w:r>
-        <w:t>low</w:t>
-      </w:r>
-      <w:proofErr w:type="spellEnd"/>
-      <w:r>
-        <w:t xml:space="preserve"> backend.</w:t>
-      </w:r>
-      <w:r>
-        <w:t xml:space="preserve"> </w:t>
-      </w:r>
-      <w:proofErr w:type="spellStart"/>
-      <w:r>
-        <w:t>Keras</w:t>
-      </w:r>
-      <w:proofErr w:type="spellEnd"/>
-      <w:r>
-        <w:t xml:space="preserve"> provides the API to </w:t>
-      </w:r>
-      <w:proofErr w:type="spellStart"/>
-      <w:r>
-        <w:t>Tensorflow</w:t>
-      </w:r>
-      <w:proofErr w:type="spellEnd"/>
-      <w:r>
-        <w:t xml:space="preserve">. </w:t>
-      </w:r>
-      <w:proofErr w:type="spellStart"/>
-      <w:r>
-        <w:t>Tensorflow</w:t>
-      </w:r>
-      <w:proofErr w:type="spellEnd"/>
-      <w:r>
-        <w:t xml:space="preserve"> ran on my GPU. This sped up computations </w:t>
-      </w:r>
-      <w:r>
-        <w:t>significantly</w:t>
-      </w:r>
-      <w:r>
-        <w:t>.</w:t>
-      </w:r>
-    </w:p>
-    <w:p>
-      <w:r>
-        <w:t>See figure</w:t>
-      </w:r>
-      <w:r>
-        <w:t xml:space="preserve"> __ for model </w:t>
-      </w:r>
-      <w:proofErr w:type="spellStart"/>
-      <w:r>
-        <w:t>achtiructure</w:t>
-      </w:r>
-      <w:proofErr w:type="spellEnd"/>
       <w:r>
         <w:t>.</w:t>
       </w:r>
@@ -8621,6 +8619,72 @@
       </w:r>
     </w:p>
     <w:p>
+      <w:r>
+        <w:rPr>
+          <w:noProof/>
+        </w:rPr>
+        <w:lastRenderedPageBreak/>
+        <w:drawing>
+          <wp:anchor distT="0" distB="0" distL="114300" distR="114300" simplePos="0" relativeHeight="251658240" behindDoc="0" locked="0" layoutInCell="1" allowOverlap="1" wp14:anchorId="5AC8C5B3">
+            <wp:simplePos x="0" y="0"/>
+            <wp:positionH relativeFrom="column">
+              <wp:posOffset>0</wp:posOffset>
+            </wp:positionH>
+            <wp:positionV relativeFrom="paragraph">
+              <wp:posOffset>0</wp:posOffset>
+            </wp:positionV>
+            <wp:extent cx="2552369" cy="5015723"/>
+            <wp:effectExtent l="0" t="0" r="635" b="0"/>
+            <wp:wrapSquare wrapText="bothSides"/>
+            <wp:docPr id="5" name="Graphic 5"/>
+            <wp:cNvGraphicFramePr>
+              <a:graphicFrameLocks xmlns:a="http://schemas.openxmlformats.org/drawingml/2006/main" noChangeAspect="1"/>
+            </wp:cNvGraphicFramePr>
+            <a:graphic xmlns:a="http://schemas.openxmlformats.org/drawingml/2006/main">
+              <a:graphicData uri="http://schemas.openxmlformats.org/drawingml/2006/picture">
+                <pic:pic xmlns:pic="http://schemas.openxmlformats.org/drawingml/2006/picture">
+                  <pic:nvPicPr>
+                    <pic:cNvPr id="1" name=""/>
+                    <pic:cNvPicPr/>
+                  </pic:nvPicPr>
+                  <pic:blipFill>
+                    <a:blip r:embed="rId13">
+                      <a:extLst>
+                        <a:ext uri="{28A0092B-C50C-407E-A947-70E740481C1C}">
+                          <a14:useLocalDpi xmlns:a14="http://schemas.microsoft.com/office/drawing/2010/main" val="0"/>
+                        </a:ext>
+                        <a:ext uri="{96DAC541-7B7A-43D3-8B79-37D633B846F1}">
+                          <asvg:svgBlip xmlns:asvg="http://schemas.microsoft.com/office/drawing/2016/SVG/main" r:embed="rId14"/>
+                        </a:ext>
+                      </a:extLst>
+                    </a:blip>
+                    <a:stretch>
+                      <a:fillRect/>
+                    </a:stretch>
+                  </pic:blipFill>
+                  <pic:spPr>
+                    <a:xfrm>
+                      <a:off x="0" y="0"/>
+                      <a:ext cx="2552369" cy="5015723"/>
+                    </a:xfrm>
+                    <a:prstGeom prst="rect">
+                      <a:avLst/>
+                    </a:prstGeom>
+                  </pic:spPr>
+                </pic:pic>
+              </a:graphicData>
+            </a:graphic>
+            <wp14:sizeRelH relativeFrom="page">
+              <wp14:pctWidth>0</wp14:pctWidth>
+            </wp14:sizeRelH>
+            <wp14:sizeRelV relativeFrom="page">
+              <wp14:pctHeight>0</wp14:pctHeight>
+            </wp14:sizeRelV>
+          </wp:anchor>
+        </w:drawing>
+      </w:r>
+    </w:p>
+    <w:p>
       <w:pPr>
         <w:spacing w:before="360" w:after="240" w:line="240" w:lineRule="auto"/>
         <w:outlineLvl w:val="2"/>
@@ -8866,7 +8930,6 @@
     <w:p>
       <w:proofErr w:type="gramStart"/>
       <w:r>
-        <w:lastRenderedPageBreak/>
         <w:t>In particular, two</w:t>
       </w:r>
       <w:proofErr w:type="gramEnd"/>
@@ -9593,6 +9656,7 @@
           <w:rFonts w:eastAsia="Times New Roman" w:cstheme="minorHAnsi"/>
           <w:color w:val="000000"/>
         </w:rPr>
+        <w:lastRenderedPageBreak/>
         <w:t xml:space="preserve">After </w:t>
       </w:r>
       <w:r>
@@ -9911,21 +9975,20 @@
           <w:b/>
         </w:rPr>
       </w:pPr>
+      <w:r>
+        <w:rPr>
+          <w:b/>
+        </w:rPr>
+        <w:t>R</w:t>
+      </w:r>
+      <w:r>
+        <w:rPr>
+          <w:b/>
+        </w:rPr>
+        <w:t>andom Forest</w:t>
+      </w:r>
     </w:p>
     <w:p>
-      <w:pPr>
-        <w:rPr>
-          <w:b/>
-        </w:rPr>
-      </w:pPr>
-      <w:r>
-        <w:rPr>
-          <w:b/>
-        </w:rPr>
-        <w:t>Random Forest</w:t>
-      </w:r>
-    </w:p>
-    <w:p>
       <w:r>
         <w:t>For the random forest model, I did not t</w:t>
       </w:r>
@@ -9973,8 +10036,71 @@
         <w:t xml:space="preserve">0. </w:t>
       </w:r>
       <w:r>
-        <w:t>I validated the performance of this model using out of bag error.</w:t>
-      </w:r>
+        <w:t xml:space="preserve">I validated the performance of this model </w:t>
+      </w:r>
+      <w:r>
+        <w:t>by calculating its</w:t>
+      </w:r>
+      <w:r>
+        <w:t xml:space="preserve"> </w:t>
+      </w:r>
+      <w:proofErr w:type="spellStart"/>
+      <w:r>
+        <w:t>out</w:t>
+      </w:r>
+      <w:r>
+        <w:t>-</w:t>
+      </w:r>
+      <w:r>
+        <w:t>of</w:t>
+      </w:r>
+      <w:proofErr w:type="spellEnd"/>
+      <w:r>
+        <w:t xml:space="preserve"> bag</w:t>
+      </w:r>
+      <w:r>
+        <w:t xml:space="preserve"> accuracy</w:t>
+      </w:r>
+      <w:r>
+        <w:t>.</w:t>
+      </w:r>
+      <w:r>
+        <w:t xml:space="preserve"> </w:t>
+      </w:r>
+      <w:r>
+        <w:t xml:space="preserve">A random forest grows </w:t>
+      </w:r>
+      <w:r>
+        <w:t>many</w:t>
+      </w:r>
+      <w:r>
+        <w:t xml:space="preserve"> different decision trees </w:t>
+      </w:r>
+      <w:r>
+        <w:t>independently</w:t>
+      </w:r>
+      <w:r>
+        <w:t>, by randomly selecting observations with replacement for each tree</w:t>
+      </w:r>
+      <w:r>
+        <w:t xml:space="preserve">. </w:t>
+      </w:r>
+      <w:r>
+        <w:t xml:space="preserve">This is known as bagging. Those observations that are not selected into </w:t>
+      </w:r>
+      <w:proofErr w:type="gramStart"/>
+      <w:r>
+        <w:t>particular tree</w:t>
+      </w:r>
+      <w:proofErr w:type="gramEnd"/>
+      <w:r>
+        <w:t xml:space="preserve"> are known as out-of-bag observations. The </w:t>
+      </w:r>
+      <w:proofErr w:type="spellStart"/>
+      <w:r>
+        <w:t>ou</w:t>
+      </w:r>
+      <w:proofErr w:type="spellEnd"/>
       <w:r>
         <w:t xml:space="preserve"> </w:t>
       </w:r>
@@ -10325,6 +10451,7 @@
           <w:sz w:val="30"/>
           <w:szCs w:val="30"/>
         </w:rPr>
+        <w:lastRenderedPageBreak/>
         <w:t xml:space="preserve">4.2 </w:t>
       </w:r>
       <w:r>
@@ -10605,7 +10732,6 @@
           <w:noProof/>
           <w:color w:val="24292E"/>
         </w:rPr>
-        <w:lastRenderedPageBreak/>
         <w:drawing>
           <wp:inline distT="0" distB="0" distL="0" distR="0" wp14:anchorId="1ABC1672" wp14:editId="3CB5E683">
             <wp:extent cx="5486400" cy="3657600"/>
@@ -10622,10 +10748,10 @@
                     <pic:cNvPicPr/>
                   </pic:nvPicPr>
                   <pic:blipFill>
-                    <a:blip r:embed="rId13">
+                    <a:blip r:embed="rId15">
                       <a:extLst>
                         <a:ext uri="{96DAC541-7B7A-43D3-8B79-37D633B846F1}">
-                          <asvg:svgBlip xmlns:asvg="http://schemas.microsoft.com/office/drawing/2016/SVG/main" r:embed="rId14"/>
+                          <asvg:svgBlip xmlns:asvg="http://schemas.microsoft.com/office/drawing/2016/SVG/main" r:embed="rId16"/>
                         </a:ext>
                       </a:extLst>
                     </a:blip>
@@ -10671,6 +10797,7 @@
           <w:sz w:val="30"/>
           <w:szCs w:val="30"/>
         </w:rPr>
+        <w:lastRenderedPageBreak/>
         <w:t xml:space="preserve">5.2 - </w:t>
       </w:r>
       <w:r>
@@ -11018,7 +11145,6 @@
           <w:szCs w:val="20"/>
           <w:shd w:val="clear" w:color="auto" w:fill="FFFFFF"/>
         </w:rPr>
-        <w:lastRenderedPageBreak/>
         <w:t xml:space="preserve">Pennington, Jeffrey, Richard </w:t>
       </w:r>
       <w:proofErr w:type="spellStart"/>
@@ -11067,7 +11193,7 @@
       </w:r>
     </w:p>
     <w:sectPr>
-      <w:footerReference w:type="default" r:id="rId15"/>
+      <w:footerReference w:type="default" r:id="rId17"/>
       <w:pgSz w:w="12240" w:h="15840"/>
       <w:pgMar w:top="1440" w:right="1440" w:bottom="1440" w:left="1440" w:header="720" w:footer="720" w:gutter="0"/>
       <w:cols w:space="720"/>
@@ -11136,7 +11262,7 @@
           <w:rPr>
             <w:noProof/>
           </w:rPr>
-          <w:t>13</w:t>
+          <w:t>10</w:t>
         </w:r>
         <w:r>
           <w:rPr>
@@ -16491,7 +16617,7 @@
 </file>
 
 <file path=customXml/itemProps1.xml><?xml version="1.0" encoding="utf-8"?>
-<ds:datastoreItem xmlns:ds="http://schemas.openxmlformats.org/officeDocument/2006/customXml" ds:itemID="{C3E3A722-57C3-4975-858B-C19D72B84C97}">
+<ds:datastoreItem xmlns:ds="http://schemas.openxmlformats.org/officeDocument/2006/customXml" ds:itemID="{2CD541FE-E9EE-4D48-AF02-B4EA61381230}">
   <ds:schemaRefs>
     <ds:schemaRef ds:uri="http://schemas.openxmlformats.org/officeDocument/2006/bibliography"/>
   </ds:schemaRefs>

</xml_diff>

<commit_message>
Generated final submission pdf
</commit_message>
<xml_diff>
--- a/reports/Final report.docx
+++ b/reports/Final report.docx
@@ -44,7 +44,7 @@
         <w:rPr>
           <w:rFonts w:eastAsia="Times New Roman"/>
         </w:rPr>
-        <w:t>November</w:t>
+        <w:t>December</w:t>
       </w:r>
       <w:r>
         <w:rPr>
@@ -56,8 +56,10 @@
         <w:rPr>
           <w:rFonts w:eastAsia="Times New Roman"/>
         </w:rPr>
-        <w:t>22nd</w:t>
-      </w:r>
+        <w:t>18th</w:t>
+      </w:r>
+      <w:bookmarkStart w:id="1" w:name="_GoBack"/>
+      <w:bookmarkEnd w:id="1"/>
       <w:r>
         <w:rPr>
           <w:rFonts w:eastAsia="Times New Roman"/>
@@ -1616,27 +1618,14 @@
       <w:r>
         <w:t xml:space="preserve">Table </w:t>
       </w:r>
-      <w:r>
-        <w:fldChar w:fldCharType="begin"/>
-      </w:r>
-      <w:r>
-        <w:instrText xml:space="preserve"> SEQ Table \* ARABIC </w:instrText>
-      </w:r>
-      <w:r>
-        <w:fldChar w:fldCharType="separate"/>
-      </w:r>
-      <w:r>
-        <w:rPr>
-          <w:noProof/>
-        </w:rPr>
-        <w:t>1</w:t>
-      </w:r>
-      <w:r>
-        <w:rPr>
-          <w:noProof/>
-        </w:rPr>
-        <w:fldChar w:fldCharType="end"/>
-      </w:r>
+      <w:fldSimple w:instr=" SEQ Table \* ARABIC ">
+        <w:r>
+          <w:rPr>
+            <w:noProof/>
+          </w:rPr>
+          <w:t>1</w:t>
+        </w:r>
+      </w:fldSimple>
     </w:p>
     <w:tbl>
       <w:tblPr>
@@ -8695,6 +8684,7 @@
       <w:r>
         <w:rPr>
           <w:rFonts w:eastAsia="Times New Roman"/>
+          <w:noProof/>
         </w:rPr>
         <w:drawing>
           <wp:inline distT="0" distB="0" distL="0" distR="0" wp14:anchorId="240EB6DF" wp14:editId="638A59A2">
@@ -9173,24 +9163,14 @@
               <w:lastRenderedPageBreak/>
               <w:t xml:space="preserve">Table </w:t>
             </w:r>
-            <w:r>
-              <w:fldChar w:fldCharType="begin"/>
-            </w:r>
-            <w:r>
-              <w:instrText xml:space="preserve"> SEQ Table \* ARABIC </w:instrText>
-            </w:r>
-            <w:r>
-              <w:fldChar w:fldCharType="separate"/>
-            </w:r>
-            <w:r>
-              <w:rPr>
-                <w:noProof/>
-              </w:rPr>
-              <w:t>3</w:t>
-            </w:r>
-            <w:r>
-              <w:fldChar w:fldCharType="end"/>
-            </w:r>
+            <w:fldSimple w:instr=" SEQ Table \* ARABIC ">
+              <w:r>
+                <w:rPr>
+                  <w:noProof/>
+                </w:rPr>
+                <w:t>3</w:t>
+              </w:r>
+            </w:fldSimple>
           </w:p>
         </w:tc>
         <w:tc>
@@ -10522,24 +10502,14 @@
               <w:lastRenderedPageBreak/>
               <w:t xml:space="preserve">Table </w:t>
             </w:r>
-            <w:r>
-              <w:fldChar w:fldCharType="begin"/>
-            </w:r>
-            <w:r>
-              <w:instrText xml:space="preserve"> SEQ Table \* ARABIC </w:instrText>
-            </w:r>
-            <w:r>
-              <w:fldChar w:fldCharType="separate"/>
-            </w:r>
-            <w:r>
-              <w:rPr>
-                <w:noProof/>
-              </w:rPr>
-              <w:t>4</w:t>
-            </w:r>
-            <w:r>
-              <w:fldChar w:fldCharType="end"/>
-            </w:r>
+            <w:fldSimple w:instr=" SEQ Table \* ARABIC ">
+              <w:r>
+                <w:rPr>
+                  <w:noProof/>
+                </w:rPr>
+                <w:t>4</w:t>
+              </w:r>
+            </w:fldSimple>
           </w:p>
         </w:tc>
       </w:tr>
@@ -11578,24 +11548,14 @@
             <w:r>
               <w:t xml:space="preserve">Table </w:t>
             </w:r>
-            <w:r>
-              <w:fldChar w:fldCharType="begin"/>
-            </w:r>
-            <w:r>
-              <w:instrText xml:space="preserve"> SEQ Table \* ARABIC </w:instrText>
-            </w:r>
-            <w:r>
-              <w:fldChar w:fldCharType="separate"/>
-            </w:r>
-            <w:r>
-              <w:rPr>
-                <w:noProof/>
-              </w:rPr>
-              <w:t>5</w:t>
-            </w:r>
-            <w:r>
-              <w:fldChar w:fldCharType="end"/>
-            </w:r>
+            <w:fldSimple w:instr=" SEQ Table \* ARABIC ">
+              <w:r>
+                <w:rPr>
+                  <w:noProof/>
+                </w:rPr>
+                <w:t>5</w:t>
+              </w:r>
+            </w:fldSimple>
           </w:p>
         </w:tc>
       </w:tr>
@@ -13968,6 +13928,7 @@
       <w:r>
         <w:rPr>
           <w:rFonts w:eastAsia="Times New Roman"/>
+          <w:noProof/>
         </w:rPr>
         <w:drawing>
           <wp:inline distT="0" distB="0" distL="0" distR="0" wp14:anchorId="46F41ECD" wp14:editId="1E4E7A90">
@@ -15039,6 +15000,9 @@
         </w:rPr>
       </w:pPr>
       <w:r>
+        <w:rPr>
+          <w:noProof/>
+        </w:rPr>
         <w:lastRenderedPageBreak/>
         <w:drawing>
           <wp:inline distT="0" distB="0" distL="0" distR="0" wp14:anchorId="6C2996B9" wp14:editId="128820EF">
@@ -15619,12 +15583,7 @@
         <w:t xml:space="preserve">. </w:t>
       </w:r>
       <w:r>
-        <w:t>Once I had developed a neural network model that could generate coherent texts, I would fine tune the model on a data set that only contains jokes or humorous stories.</w:t>
-      </w:r>
-      <w:bookmarkStart w:id="1" w:name="_GoBack"/>
-      <w:bookmarkEnd w:id="1"/>
-      <w:r>
-        <w:t xml:space="preserve"> </w:t>
+        <w:t xml:space="preserve">Once I had developed a neural network model that could generate coherent texts, I would fine tune the model on a data set that only contains jokes or humorous stories. </w:t>
       </w:r>
     </w:p>
     <w:sectPr>
@@ -15697,7 +15656,7 @@
           <w:rPr>
             <w:noProof/>
           </w:rPr>
-          <w:t>14</w:t>
+          <w:t>15</w:t>
         </w:r>
         <w:r>
           <w:rPr>
@@ -20990,6 +20949,7 @@
     <w:lsdException w:name="HTML Sample" w:semiHidden="1" w:unhideWhenUsed="1"/>
     <w:lsdException w:name="HTML Typewriter" w:semiHidden="1" w:unhideWhenUsed="1"/>
     <w:lsdException w:name="HTML Variable" w:semiHidden="1" w:unhideWhenUsed="1"/>
+    <w:lsdException w:name="Normal Table" w:semiHidden="1" w:unhideWhenUsed="1"/>
     <w:lsdException w:name="annotation subject" w:semiHidden="1" w:unhideWhenUsed="1"/>
     <w:lsdException w:name="No List" w:semiHidden="1" w:unhideWhenUsed="1"/>
     <w:lsdException w:name="Outline List 1" w:semiHidden="1" w:unhideWhenUsed="1"/>
@@ -21033,8 +20993,10 @@
     <w:lsdException w:name="Table Elegant" w:semiHidden="1" w:unhideWhenUsed="1"/>
     <w:lsdException w:name="Table Professional" w:semiHidden="1" w:unhideWhenUsed="1"/>
     <w:lsdException w:name="Table Subtle 1" w:semiHidden="1" w:unhideWhenUsed="1"/>
+    <w:lsdException w:name="Table Subtle 2" w:semiHidden="1" w:unhideWhenUsed="1"/>
     <w:lsdException w:name="Table Web 1" w:semiHidden="1" w:unhideWhenUsed="1"/>
     <w:lsdException w:name="Table Web 2" w:semiHidden="1" w:unhideWhenUsed="1"/>
+    <w:lsdException w:name="Table Web 3" w:semiHidden="1" w:unhideWhenUsed="1"/>
     <w:lsdException w:name="Balloon Text" w:semiHidden="1" w:unhideWhenUsed="1"/>
     <w:lsdException w:name="Table Grid" w:uiPriority="39"/>
     <w:lsdException w:name="Table Theme" w:semiHidden="1" w:unhideWhenUsed="1"/>
@@ -21470,6 +21432,7 @@
   <w:style w:type="character" w:default="1" w:styleId="DefaultParagraphFont">
     <w:name w:val="Default Paragraph Font"/>
     <w:uiPriority w:val="1"/>
+    <w:semiHidden/>
     <w:unhideWhenUsed/>
   </w:style>
   <w:style w:type="table" w:default="1" w:styleId="TableNormal">
@@ -23670,7 +23633,7 @@
 </file>
 
 <file path=customXml/itemProps1.xml><?xml version="1.0" encoding="utf-8"?>
-<ds:datastoreItem xmlns:ds="http://schemas.openxmlformats.org/officeDocument/2006/customXml" ds:itemID="{BFFFF581-D1D9-4E16-9B47-B19B9D565300}">
+<ds:datastoreItem xmlns:ds="http://schemas.openxmlformats.org/officeDocument/2006/customXml" ds:itemID="{B0D2C2F3-D17C-4044-9255-0AE12A363C92}">
   <ds:schemaRefs>
     <ds:schemaRef ds:uri="http://schemas.openxmlformats.org/officeDocument/2006/bibliography"/>
   </ds:schemaRefs>

</xml_diff>